<commit_message>
project finished, sent out for final edits
</commit_message>
<xml_diff>
--- a/part2/Statement of shared effort on group project.docx
+++ b/part2/Statement of shared effort on group project.docx
@@ -1,6 +1,6 @@
 
 <file path=word/document.xml><?xml version="1.0" encoding="utf-8"?>
-<w:document xmlns:wpc="http://schemas.microsoft.com/office/word/2010/wordprocessingCanvas" xmlns:mc="http://schemas.openxmlformats.org/markup-compatibility/2006" xmlns:o="urn:schemas-microsoft-com:office:office" xmlns:r="http://schemas.openxmlformats.org/officeDocument/2006/relationships" xmlns:m="http://schemas.openxmlformats.org/officeDocument/2006/math" xmlns:v="urn:schemas-microsoft-com:vml" xmlns:wp14="http://schemas.microsoft.com/office/word/2010/wordprocessingDrawing" xmlns:wp="http://schemas.openxmlformats.org/drawingml/2006/wordprocessingDrawing" xmlns:w10="urn:schemas-microsoft-com:office:word" xmlns:w="http://schemas.openxmlformats.org/wordprocessingml/2006/main" xmlns:w14="http://schemas.microsoft.com/office/word/2010/wordml" xmlns:w15="http://schemas.microsoft.com/office/word/2012/wordml" xmlns:wpg="http://schemas.microsoft.com/office/word/2010/wordprocessingGroup" xmlns:wpi="http://schemas.microsoft.com/office/word/2010/wordprocessingInk" xmlns:wne="http://schemas.microsoft.com/office/word/2006/wordml" xmlns:wps="http://schemas.microsoft.com/office/word/2010/wordprocessingShape" mc:Ignorable="w14 w15 wp14">
+<w:document xmlns:wpc="http://schemas.microsoft.com/office/word/2010/wordprocessingCanvas" xmlns:cx="http://schemas.microsoft.com/office/drawing/2014/chartex" xmlns:cx1="http://schemas.microsoft.com/office/drawing/2015/9/8/chartex" xmlns:cx2="http://schemas.microsoft.com/office/drawing/2015/10/21/chartex" xmlns:cx3="http://schemas.microsoft.com/office/drawing/2016/5/9/chartex" xmlns:cx4="http://schemas.microsoft.com/office/drawing/2016/5/10/chartex" xmlns:cx5="http://schemas.microsoft.com/office/drawing/2016/5/11/chartex" xmlns:mc="http://schemas.openxmlformats.org/markup-compatibility/2006" xmlns:o="urn:schemas-microsoft-com:office:office" xmlns:r="http://schemas.openxmlformats.org/officeDocument/2006/relationships" xmlns:m="http://schemas.openxmlformats.org/officeDocument/2006/math" xmlns:v="urn:schemas-microsoft-com:vml" xmlns:wp14="http://schemas.microsoft.com/office/word/2010/wordprocessingDrawing" xmlns:wp="http://schemas.openxmlformats.org/drawingml/2006/wordprocessingDrawing" xmlns:w10="urn:schemas-microsoft-com:office:word" xmlns:w="http://schemas.openxmlformats.org/wordprocessingml/2006/main" xmlns:w14="http://schemas.microsoft.com/office/word/2010/wordml" xmlns:w15="http://schemas.microsoft.com/office/word/2012/wordml" xmlns:w16se="http://schemas.microsoft.com/office/word/2015/wordml/symex" xmlns:wpg="http://schemas.microsoft.com/office/word/2010/wordprocessingGroup" xmlns:wpi="http://schemas.microsoft.com/office/word/2010/wordprocessingInk" xmlns:wne="http://schemas.microsoft.com/office/word/2006/wordml" xmlns:wps="http://schemas.microsoft.com/office/word/2010/wordprocessingShape" mc:Ignorable="w14 w15 w16se wp14">
   <w:body>
     <w:p>
       <w:pPr>
@@ -17,16 +17,19 @@
     </w:p>
     <w:p/>
     <w:p>
-      <w:r>
-        <w:t>Title of Project</w:t>
-      </w:r>
-      <w:proofErr w:type="gramStart"/>
-      <w:r>
-        <w:t>:_</w:t>
-      </w:r>
-      <w:proofErr w:type="gramEnd"/>
-      <w:r>
-        <w:t>_______________________________________________________________________</w:t>
+      <w:pPr>
+        <w:jc w:val="center"/>
+        <w:rPr>
+          <w:rFonts w:ascii="Yu Gothic" w:eastAsia="Yu Gothic" w:hAnsi="Yu Gothic"/>
+          <w:sz w:val="40"/>
+        </w:rPr>
+      </w:pPr>
+      <w:r>
+        <w:rPr>
+          <w:rFonts w:ascii="Yu Gothic" w:eastAsia="Yu Gothic" w:hAnsi="Yu Gothic"/>
+          <w:sz w:val="28"/>
+        </w:rPr>
+        <w:t>STATIC AND DYNAMIC CHARACTERISTICS OF THERMOCOUPLE MEASUREMENT SYSTEMS</w:t>
       </w:r>
     </w:p>
     <w:p/>
@@ -83,8 +86,6 @@
       <w:r>
         <w:t xml:space="preserve">art of the reports. </w:t>
       </w:r>
-      <w:bookmarkStart w:id="0" w:name="_GoBack"/>
-      <w:bookmarkEnd w:id="0"/>
     </w:p>
     <w:p>
       <w:pPr>
@@ -184,13 +185,85 @@
           <w:tcPr>
             <w:tcW w:w="6925" w:type="dxa"/>
           </w:tcPr>
-          <w:p/>
+          <w:p>
+            <w:r>
+              <w:rPr>
+                <w:noProof/>
+              </w:rPr>
+              <mc:AlternateContent>
+                <mc:Choice Requires="wpi">
+                  <w:drawing>
+                    <wp:anchor distT="0" distB="0" distL="114300" distR="114300" simplePos="0" relativeHeight="251659264" behindDoc="0" locked="0" layoutInCell="1" allowOverlap="1">
+                      <wp:simplePos x="0" y="0"/>
+                      <wp:positionH relativeFrom="column">
+                        <wp:posOffset>1306195</wp:posOffset>
+                      </wp:positionH>
+                      <wp:positionV relativeFrom="paragraph">
+                        <wp:posOffset>-182880</wp:posOffset>
+                      </wp:positionV>
+                      <wp:extent cx="2546510" cy="1162050"/>
+                      <wp:effectExtent l="38100" t="38100" r="6350" b="38100"/>
+                      <wp:wrapNone/>
+                      <wp:docPr id="10" name="Ink 10"/>
+                      <wp:cNvGraphicFramePr/>
+                      <a:graphic xmlns:a="http://schemas.openxmlformats.org/drawingml/2006/main">
+                        <a:graphicData uri="http://schemas.microsoft.com/office/word/2010/wordprocessingInk">
+                          <w14:contentPart bwMode="auto" r:id="rId5">
+                            <w14:nvContentPartPr>
+                              <w14:cNvContentPartPr/>
+                            </w14:nvContentPartPr>
+                            <w14:xfrm>
+                              <a:off x="0" y="0"/>
+                              <a:ext cx="2546510" cy="1162050"/>
+                            </w14:xfrm>
+                          </w14:contentPart>
+                        </a:graphicData>
+                      </a:graphic>
+                    </wp:anchor>
+                  </w:drawing>
+                </mc:Choice>
+                <mc:Fallback>
+                  <w:pict>
+                    <v:shapetype w14:anchorId="42FB3CD7" id="_x0000_t75" coordsize="21600,21600" o:spt="75" o:preferrelative="t" path="m@4@5l@4@11@9@11@9@5xe" filled="f" stroked="f">
+                      <v:stroke joinstyle="miter"/>
+                      <v:formulas>
+                        <v:f eqn="if lineDrawn pixelLineWidth 0"/>
+                        <v:f eqn="sum @0 1 0"/>
+                        <v:f eqn="sum 0 0 @1"/>
+                        <v:f eqn="prod @2 1 2"/>
+                        <v:f eqn="prod @3 21600 pixelWidth"/>
+                        <v:f eqn="prod @3 21600 pixelHeight"/>
+                        <v:f eqn="sum @0 0 1"/>
+                        <v:f eqn="prod @6 1 2"/>
+                        <v:f eqn="prod @7 21600 pixelWidth"/>
+                        <v:f eqn="sum @8 21600 0"/>
+                        <v:f eqn="prod @7 21600 pixelHeight"/>
+                        <v:f eqn="sum @10 21600 0"/>
+                      </v:formulas>
+                      <v:path o:extrusionok="f" gradientshapeok="t" o:connecttype="rect"/>
+                      <o:lock v:ext="edit" aspectratio="t"/>
+                    </v:shapetype>
+                    <v:shape id="Ink 10" o:spid="_x0000_s1026" type="#_x0000_t75" style="position:absolute;margin-left:102.4pt;margin-top:-14.75pt;width:201.1pt;height:92.3pt;z-index:251659264;visibility:visible;mso-wrap-style:square;mso-wrap-distance-left:9pt;mso-wrap-distance-top:0;mso-wrap-distance-right:9pt;mso-wrap-distance-bottom:0;mso-position-horizontal:absolute;mso-position-horizontal-relative:text;mso-position-vertical:absolute;mso-position-vertical-relative:text" o:gfxdata="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">
+                      <v:imagedata r:id="rId6" o:title=""/>
+                    </v:shape>
+                  </w:pict>
+                </mc:Fallback>
+              </mc:AlternateContent>
+            </w:r>
+            <w:r>
+              <w:t>Simon Popecki</w:t>
+            </w:r>
+          </w:p>
         </w:tc>
         <w:tc>
           <w:tcPr>
             <w:tcW w:w="2425" w:type="dxa"/>
           </w:tcPr>
-          <w:p/>
+          <w:p>
+            <w:r>
+              <w:t>50%</w:t>
+            </w:r>
+          </w:p>
         </w:tc>
       </w:tr>
       <w:tr>
@@ -201,13 +274,23 @@
           <w:tcPr>
             <w:tcW w:w="6925" w:type="dxa"/>
           </w:tcPr>
-          <w:p/>
+          <w:p>
+            <w:r>
+              <w:t>Sydney Michalak</w:t>
+            </w:r>
+          </w:p>
         </w:tc>
         <w:tc>
           <w:tcPr>
             <w:tcW w:w="2425" w:type="dxa"/>
           </w:tcPr>
-          <w:p/>
+          <w:p>
+            <w:r>
+              <w:t>50%</w:t>
+            </w:r>
+            <w:bookmarkStart w:id="0" w:name="_GoBack"/>
+            <w:bookmarkEnd w:id="0"/>
+          </w:p>
         </w:tc>
       </w:tr>
       <w:tr>
@@ -308,7 +391,7 @@
 </file>
 
 <file path=word/numbering.xml><?xml version="1.0" encoding="utf-8"?>
-<w:numbering xmlns:wpc="http://schemas.microsoft.com/office/word/2010/wordprocessingCanvas" xmlns:mc="http://schemas.openxmlformats.org/markup-compatibility/2006" xmlns:o="urn:schemas-microsoft-com:office:office" xmlns:r="http://schemas.openxmlformats.org/officeDocument/2006/relationships" xmlns:m="http://schemas.openxmlformats.org/officeDocument/2006/math" xmlns:v="urn:schemas-microsoft-com:vml" xmlns:wp14="http://schemas.microsoft.com/office/word/2010/wordprocessingDrawing" xmlns:wp="http://schemas.openxmlformats.org/drawingml/2006/wordprocessingDrawing" xmlns:w10="urn:schemas-microsoft-com:office:word" xmlns:w="http://schemas.openxmlformats.org/wordprocessingml/2006/main" xmlns:w14="http://schemas.microsoft.com/office/word/2010/wordml" xmlns:w15="http://schemas.microsoft.com/office/word/2012/wordml" xmlns:wpg="http://schemas.microsoft.com/office/word/2010/wordprocessingGroup" xmlns:wpi="http://schemas.microsoft.com/office/word/2010/wordprocessingInk" xmlns:wne="http://schemas.microsoft.com/office/word/2006/wordml" xmlns:wps="http://schemas.microsoft.com/office/word/2010/wordprocessingShape" mc:Ignorable="w14 w15 wp14">
+<w:numbering xmlns:wpc="http://schemas.microsoft.com/office/word/2010/wordprocessingCanvas" xmlns:cx="http://schemas.microsoft.com/office/drawing/2014/chartex" xmlns:cx1="http://schemas.microsoft.com/office/drawing/2015/9/8/chartex" xmlns:cx2="http://schemas.microsoft.com/office/drawing/2015/10/21/chartex" xmlns:cx3="http://schemas.microsoft.com/office/drawing/2016/5/9/chartex" xmlns:cx4="http://schemas.microsoft.com/office/drawing/2016/5/10/chartex" xmlns:cx5="http://schemas.microsoft.com/office/drawing/2016/5/11/chartex" xmlns:mc="http://schemas.openxmlformats.org/markup-compatibility/2006" xmlns:o="urn:schemas-microsoft-com:office:office" xmlns:r="http://schemas.openxmlformats.org/officeDocument/2006/relationships" xmlns:m="http://schemas.openxmlformats.org/officeDocument/2006/math" xmlns:v="urn:schemas-microsoft-com:vml" xmlns:wp14="http://schemas.microsoft.com/office/word/2010/wordprocessingDrawing" xmlns:wp="http://schemas.openxmlformats.org/drawingml/2006/wordprocessingDrawing" xmlns:w10="urn:schemas-microsoft-com:office:word" xmlns:w="http://schemas.openxmlformats.org/wordprocessingml/2006/main" xmlns:w14="http://schemas.microsoft.com/office/word/2010/wordml" xmlns:w15="http://schemas.microsoft.com/office/word/2012/wordml" xmlns:w16se="http://schemas.microsoft.com/office/word/2015/wordml/symex" xmlns:wpg="http://schemas.microsoft.com/office/word/2010/wordprocessingGroup" xmlns:wpi="http://schemas.microsoft.com/office/word/2010/wordprocessingInk" xmlns:wne="http://schemas.microsoft.com/office/word/2006/wordml" xmlns:wps="http://schemas.microsoft.com/office/word/2010/wordprocessingShape" mc:Ignorable="w14 w15 w16se wp14">
   <w:abstractNum w:abstractNumId="0" w15:restartNumberingAfterBreak="0">
     <w:nsid w:val="121F5769"/>
     <w:multiLevelType w:val="hybridMultilevel"/>
@@ -429,7 +512,7 @@
 </file>
 
 <file path=word/styles.xml><?xml version="1.0" encoding="utf-8"?>
-<w:styles xmlns:mc="http://schemas.openxmlformats.org/markup-compatibility/2006" xmlns:r="http://schemas.openxmlformats.org/officeDocument/2006/relationships" xmlns:w="http://schemas.openxmlformats.org/wordprocessingml/2006/main" xmlns:w14="http://schemas.microsoft.com/office/word/2010/wordml" xmlns:w15="http://schemas.microsoft.com/office/word/2012/wordml" mc:Ignorable="w14 w15">
+<w:styles xmlns:mc="http://schemas.openxmlformats.org/markup-compatibility/2006" xmlns:r="http://schemas.openxmlformats.org/officeDocument/2006/relationships" xmlns:w="http://schemas.openxmlformats.org/wordprocessingml/2006/main" xmlns:w14="http://schemas.microsoft.com/office/word/2010/wordml" xmlns:w15="http://schemas.microsoft.com/office/word/2012/wordml" xmlns:w16se="http://schemas.microsoft.com/office/word/2015/wordml/symex" mc:Ignorable="w14 w15 w16se">
   <w:docDefaults>
     <w:rPrDefault>
       <w:rPr>
@@ -441,7 +524,7 @@
     </w:rPrDefault>
     <w:pPrDefault/>
   </w:docDefaults>
-  <w:latentStyles w:defLockedState="0" w:defUIPriority="99" w:defSemiHidden="0" w:defUnhideWhenUsed="0" w:defQFormat="0" w:count="371">
+  <w:latentStyles w:defLockedState="0" w:defUIPriority="99" w:defSemiHidden="0" w:defUnhideWhenUsed="0" w:defQFormat="0" w:count="374">
     <w:lsdException w:name="Normal" w:uiPriority="0" w:qFormat="1"/>
     <w:lsdException w:name="heading 1" w:uiPriority="9" w:qFormat="1"/>
     <w:lsdException w:name="heading 2" w:semiHidden="1" w:uiPriority="9" w:unhideWhenUsed="1" w:qFormat="1"/>
@@ -547,7 +630,6 @@
     <w:lsdException w:name="HTML Sample" w:semiHidden="1" w:unhideWhenUsed="1"/>
     <w:lsdException w:name="HTML Typewriter" w:semiHidden="1" w:unhideWhenUsed="1"/>
     <w:lsdException w:name="HTML Variable" w:semiHidden="1" w:unhideWhenUsed="1"/>
-    <w:lsdException w:name="Normal Table" w:semiHidden="1" w:unhideWhenUsed="1"/>
     <w:lsdException w:name="annotation subject" w:semiHidden="1" w:unhideWhenUsed="1"/>
     <w:lsdException w:name="No List" w:semiHidden="1" w:unhideWhenUsed="1"/>
     <w:lsdException w:name="Outline List 1" w:semiHidden="1" w:unhideWhenUsed="1"/>
@@ -592,7 +674,6 @@
     <w:lsdException w:name="Table Professional" w:semiHidden="1" w:unhideWhenUsed="1"/>
     <w:lsdException w:name="Table Subtle 1" w:semiHidden="1" w:unhideWhenUsed="1"/>
     <w:lsdException w:name="Table Subtle 2" w:semiHidden="1" w:unhideWhenUsed="1"/>
-    <w:lsdException w:name="Table Web 1" w:semiHidden="1" w:unhideWhenUsed="1"/>
     <w:lsdException w:name="Table Web 2" w:semiHidden="1" w:unhideWhenUsed="1"/>
     <w:lsdException w:name="Table Web 3" w:semiHidden="1" w:unhideWhenUsed="1"/>
     <w:lsdException w:name="Balloon Text" w:semiHidden="1" w:unhideWhenUsed="1"/>
@@ -813,6 +894,9 @@
     <w:lsdException w:name="List Table 5 Dark Accent 6" w:uiPriority="50"/>
     <w:lsdException w:name="List Table 6 Colorful Accent 6" w:uiPriority="51"/>
     <w:lsdException w:name="List Table 7 Colorful Accent 6" w:uiPriority="52"/>
+    <w:lsdException w:name="Mention" w:semiHidden="1" w:unhideWhenUsed="1"/>
+    <w:lsdException w:name="Smart Hyperlink" w:semiHidden="1" w:unhideWhenUsed="1"/>
+    <w:lsdException w:name="Hashtag" w:semiHidden="1" w:unhideWhenUsed="1"/>
   </w:latentStyles>
   <w:style w:type="paragraph" w:default="1" w:styleId="Normal">
     <w:name w:val="Normal"/>
@@ -873,6 +957,38 @@
     </w:pPr>
   </w:style>
 </w:styles>
+</file>
+
+<file path=word/ink/ink1.xml><?xml version="1.0" encoding="utf-8"?>
+<inkml:ink xmlns:inkml="http://www.w3.org/2003/InkML">
+  <inkml:definitions>
+    <inkml:context xml:id="ctx0">
+      <inkml:inkSource xml:id="inkSrc0">
+        <inkml:traceFormat>
+          <inkml:channel name="X" type="integer" min="-2.14748E9" max="2.14748E9" units="cm"/>
+          <inkml:channel name="Y" type="integer" min="-2.14748E9" max="2.14748E9" units="cm"/>
+          <inkml:channel name="F" type="integer" max="32767" units="dev"/>
+        </inkml:traceFormat>
+        <inkml:channelProperties>
+          <inkml:channelProperty channel="X" name="resolution" value="1000" units="1/cm"/>
+          <inkml:channelProperty channel="Y" name="resolution" value="1000" units="1/cm"/>
+          <inkml:channelProperty channel="F" name="resolution" value="0" units="1/dev"/>
+        </inkml:channelProperties>
+      </inkml:inkSource>
+      <inkml:timestamp xml:id="ts0" timeString="2017-03-01T22:04:00.403"/>
+    </inkml:context>
+    <inkml:brush xml:id="br0">
+      <inkml:brushProperty name="width" value="0.03333" units="cm"/>
+      <inkml:brushProperty name="height" value="0.03333" units="cm"/>
+    </inkml:brush>
+  </inkml:definitions>
+  <inkml:trace contextRef="#ctx0" brushRef="#br0">881 706 5632,'-18'18'3072,"-70"52"-2176,71-70 128,-18 18-512,0 17 128,-1-17-640,-16 17 0,16 0 0,1 0 0,17 0-256,1-17 0,17 0 256,17-18 0,1-18-128,35 18 128,0-18-128,0 1 128,-1-1 0,1 18 0,0 0 768,-1 18 128,-34 17 640,-18 18 0,-18-1-129,1 2 129,-18 16-1408,-18-17 128,18 17-256,-18-17 0,0-18-2176,18-17 129,0-1-2561,35 1 128,0-18 1664,0-18 128</inkml:trace>
+  <inkml:trace contextRef="#ctx0" brushRef="#br0" timeOffset="1701">1482 917 4736,'0'-36'2688,"18"19"-2432,-18 17 0,0 0 1024,0 0 0,0 35-512,-18 18 128,18 18-128,-18 17 128,1 18-384,-18 34 128,-1-16-512,1-19 128,17 1-384,-17-18 128,17-17-128,1-18 128,-1-18-384,18-17 128,0-18-768,0-53 0,18-36 384,-1-34 0,36-35 512,0-1 0,35-17 128,0 0 0,36 17-128,-18 18 0,17 18 128,1 17 128,16 18-128,-34 34 128,0 2 0,-18 52 0,-34 0 1152,-2 35 0,-34 18 128,-36 0 127,-17 35-895,-18-17 0,-17-1-256,-18 18 128,-18-17-512,-18-19 0,18 1 0,18 0 0,0-17-512,35-1 0,-17 0-1791,34 0 127,1-17 1024,18-1 128,-1 1 768,18 0 0,18-18 256,-1 0 0,18 18 0,1-18 0,16 0 0,-16 0 128,-1 17 768,-17 1 0,-18-18 384,17 17 128,-17 1-1024,-17-1 128,17-17-129,-18 18 1,18 0-768,-17-1 129,17-17-1,0 18 0,0-18-512,17 0 128,1 0 384,-1-18 0,1 18 0,0-17 0,17-19 128,-18 19 128,1-18 0,-18 17 0,0-17-128,0 17 128,0 0 128,0 1 0,0-1-256,0 18 128,0 0 0,0 0 0,0 0 128,0 18 0,-18-1 0,1 19 0,-1-18-256,18 17 128,-17-18-128,17 18 0,-18-17-384,18 0 128,18-18 128,-18 0 0,17 0 128,-17-18 128,35 0 0,-17 18 0,-1-17 0,1 17 128,0 0 256,0 0 0,-1 17 384,-17 19 0,-17 52-640,-1-18 128,-35 54 512,18-36 128,-18 17-1024,18-16 128,0-19-1408,17-35 128,18-17 256,0-36 128,35-34-640,0-36 128,18-71 384,0-53 0,53-52 640,17 17 0,19 0 640,-2 18 128,19 53 0,-18 35 0,-17 35 256,-1 36 0,-17 52 896,-53 53 0,0 18 0,-36 53 0,-34 0 0,-36 35 127,-35 0-1279,0 17 128,-18-34-384,-18-19 128,18-16-1152,0-36 0,18-18-639,36-18-1,-2-17-128,37-35 128,17 0 768,35 0 0,18-18 384,0 0 128,17 0 256,19 0 0,-36 18 2304,0 17 0,-18 18-512,-35 18-1,-18 0-383,1 17 0,-36 35-1152,17-17 0,-16 18-640,16-36 128,18 18-2176,1-18 129,34 1 1919,1-36 128,18 17 128,-1-17 128,18 0 0,0 0 0,0 0 384,-18 0 128,-18 18 0,-17 17 128,-17 0-385,-1 18 1,1 0-384,-1-18 128,0 0-2175,18 1 127,0-36 1664,18 0 128,17-18 256,18 0 0,0-17-128,0 18 0,0-1 1280,0 0 0,-35 18 1024,-18 18 127,0 0-1407,-18 17 128,0 0-1280,18 0 0,0-17-1536,0-1 1,36-34 1023,16-1 128,36-17 512,18-18 128,0 18-1664,17-18 128,-17 0-896,0 0 0,-53 36-768,-18-1 0</inkml:trace>
+  <inkml:trace contextRef="#ctx0" brushRef="#br0" timeOffset="1920">4057 457 6016,'70'-35'3328,"-35"18"-3072,-17 17 128,-1-18-5376,18 1 128</inkml:trace>
+  <inkml:trace contextRef="#ctx0" brushRef="#br0" timeOffset="20078">388 2469 4224,'0'0'2432,"0"0"-2560,0 0 0,0 0 1280,0 0 0,18 0-512,-18 0 128,17 0-256,0-17 128,1 17-512,0 0 0,0-18 0,-1-17 0,18 17-128,-17-34 0,-1 16 0,19 1 0,-36-18 0,18 17 0,-1-16 0,-17 17 128,0-1-384,0 1 128,0 0 0,0 17 0,-17 1 128,-1-1 0,0 18 0,0 0 128,1 18-256,-18-1 128,17 19 128,1 16 128,-1 19-128,-18-1 0,19 18-128,0 1 128,-19 16 0,18-16 128,-17 16 256,18-34 128,-19 17-512,1-18 0,0 1-128,0-19 0,-1 2 512,19-2 0,-18-16-128,17-18 0,0 17-384,0-35 128,18 17-128,-17-17 0,17-17 0,17-1 0,1-35-128,0 0 0,17 0-128,0-17 128,1 17 0,-1-17 128,0 17-768,0 18 0,-17-1 0,0 1 0,-1 0 640,-17 17 0,18 0 128,-1 0 0,-17 1-128,0 0 128,0 17 0,18-18 0,-18 18 0,0 0 0,0-17 128,18 17 0,-18 0-128,0 0 0,0 17 128,0-17 128,0 18-128,0 16 128,18-16 128,-18 18 128,0-1-128,0 0 0,17-17-128,-17 17 0,17-17-512,1-1 0,0 1 128,0-18 128,-1-18-384,1 1 128,17-18 128,-18-1 0,1 1 256,18 17 0,-19-17-512,-17-1 128,17 19 640,-17 0 0,0 17-128,0 0 128,0 0 0,0 17 0,0 0 128,-17 37 128,17-19-384,0 18-1,-17 0-127,-1-18 0,18 18-256,0 0 0,0-18-1023,0 0-1,-18 0-1280,18 1 128,0-19-1152,0 1 0,0-1 2176,18-17 128</inkml:trace>
+  <inkml:trace contextRef="#ctx0" brushRef="#br0" timeOffset="21600">1076 2558 5120,'-53'0'2816,"0"0"-2304,36-18 128,-1 18 0,0 0 0,0 0-512,1 0 0,-1 18-128,-17-1 0,17 0 0,18 19 0,-17-1 0,17 18 128,0-18 0,0 1 0,0-2 0,17 2 0,1-18-128,17-18 0,-17 0-256,35-18 128,-18-18-256,0 2 128,19-20-256,-20 2 128,-16-1 0,18-17 0,-19-19 512,1 18 0,-1 19 640,-17-1 128,18 0-512,-18 35 128,0-17-256,0 35 128,-18 0 256,18 17 0,-17 19-128,-1 17 0,1 18 256,-19-19 0,18 36-640,18-17 0,-17-18 0,17 17 127,17-17-638,-17 0 127,36-18-128,-18-17 0,17 0 0,0-18 0,1-36-384,-2 18 0,1-34 256,1-1 128,-1 18 256,0-18 128,-17 0 256,0 0 128,0 35 128,-1-17 0,-17 35 256,0 0 0,0 18-128,-17-1 0,17 19-1,-18-1 129,18 0-256,-18 18 128,18-18-384,0 0 128,0 1-768,18-18 128,0-1-256,-1 0 0,0-17-128,1-17 0,35 0 1,-18-19 127,-17 1 384,18 0 0,-19 0 128,18-1 0,-17 18 768,0 1-1,-18 0-511,17-1 128,-17 18 128,0 18 128,0-1-256,-17 0 0,17 37 0,0-19 128,0 0-384,0 18 128,17-18-384,-17 0 128,18-17-256,-1 0 128,1-18-640,0 0 0,17-18 256,0-18 0,-17 2-384,17-2 129,-17 1 511,17 0 0,-17 0 768,0-1 0,-18 18-129,17 1 129,-17 17 256,0 0 0,-17 17-640,-1 19 128,18-1 256,0 0 128,-18 18-128,18 0 0,0-18-512,0 1 128,18-1-256,-18-18 128,18 1-640,17-18 128,-18-18-256,36 1 0,-18-36-128,1 17 128,-1 2 640,0-2 128,0 1 256,-17 0 0,0 17-128,-18 18 128,0-17 256,17 17 128,-17 17-640,0 1 0,0-1 640,0 18 0,0-17-256,0 18 128,0-2-384,0 2 0,0-18-256,18-1 0,-1 1-128,19-18 128,-18 0-896,34-18 0,-16-17 256,16-1 0,-16 2 512,-1-2 0,18 1 384,-35-18 0,17 36 640,-18-19 0,1 18-512,-18 18 0,0 0 256,-18 0 128,18 18-256,-35 35 0,18 0 384,-19 18 0,1-1-768,18-17 128,-19 18-384,1-19 128,17 1-1408,1-18 0,-1 1-2559,0-1 127,18-17-1408,0-1 0</inkml:trace>
+  <inkml:trace contextRef="#ctx0" brushRef="#br0" timeOffset="23734">3193 3069 7680,'0'-18'4224,"35"-17"-4864,-35 17 128,18 1 768,17-18 0,-17-1 0,35 1 0,-1-18-128,-16 0 128,17 0-384,0-17 0,0-1-128,-18-17 128,0-1-256,0 19 128,-35-18 896,18 35 0,-18-18-512,-18 36 128,18 0-256,-35-1 0,0 19 0,0 17 0,0 17 1280,17 19 0,-18 17-128,1 0-1,0 35 1,-1 0 128,19 18-1152,-18 0 0,17 0 0,0-18 0,18-18-128,0 1 0,18-18-128,-18 0 128,18-18-256,0 0 0,-1-35-1152,0 0 0,19-17-255,17-19-1,0-16 512,-18-2 0,18-16 1152,0 17 128,-18 0 128,1 18 0,-19 0 768,18-1 128,-17 18-128,0 1 0,-18 17 383,0 17 1,0 1-640,0 18 128,0 16-384,0 2 128,0-2-256,-18 1 0,18 0-256,0-17 128,0-1-640,18 0 128,-18-17-256,17-18 0,18 0-768,1-18 128,17 0-640,0-34 129,-1-2 1151,2 2 128,-19-1 896,0 18 128,0-1 128,-17 1 127,-1 17-255,1 1 0,-18-1 128,0 36 128,0-1-512,0 1 0,-18 17 128,1 18 0,17 0-256,-18-18 128,18 0-384,-17-17 128,17 18-512,17-19 0,-17-17-256,18 0 128,-1-17-256,1-1 128,0 0-768,17-17 0,0 0 897,1-18-1,-18 18 640,16-1 0,-16 1 639,0 0 1,0 17-256,-18 0 0,0 18 0,-18 0 0,18 18 0,-18 17 0,0 0 128,1 19 128,0-2-384,17 1 0,0 0-384,0 0 128,0-18-256,0 1 0,34-1-256,2-18 128,-1-17-128,18-17 128,17-1-896,1-17 128,-18-35-384,18-1 129,-1-17 895,1-1 128,-18-34 384,-18 17 128,0 1 383,0 16 1,-35 18 0,18 19 0,-18-1-512,0 18 0,-18 17 640,1 36 0,-18 17 128,-1 18 0,1 17 128,0 18 128,-1 0-896,1 18 128,18-18-128,-1 1 0,18-18-256,0-1 0,18 0-128,-18-16 128,17-37-256,18 18 128,19-17-896,-19-36 128,18 1-128,-1-36 0,1 0 512,18 0 128,-18-17 384,-18 16 128,18 2 128,-35-2 0,17 20-128,-18 16 0,1 0 640,0 18 0,-18 0 128,0 36 128,0 16-896,-18 1 128,0 18-128,1-1 128,17-17-256,-18 18 0,1-36 128,17 0 0,0 1-256,0-1 0,17-35-896,1 0 128,-1-18-128,19-17 0,-1-18-384,18-35 128,-18 17 640,18-52 0,-18 17 2048,0 18 0,1 17-896,-1 1 0,-17 34-640,-1 1 128,-17 35 640,0 18 128,0 17-384,0 35 0,-17 1 384,-18 35 128,17-18-640,-18-17 0,19 17 128,17-35 128,-18 0-640,18 0 128,18-18 0,-18-17 128,35-1-256,1 1 0,-1-36-128,18-17 0,35-35-128,0-1 0,18-35 128,18 0 0,-19 1 256,1-1 128,-18 35-640,1 0 0,-37 19 256,1 16 128,-35 1 768,-1 35 0,-17 0-256,-35 35 128,-18 1-256,-35 16 0,0 2 128,-36-2 128,1 1-384,0-18 128,-1 1 256,36-1 0,-18-18-128,53 1 128,0 0-896,35-18 128,1-18-256,52-17 0,18 0 128,0-1 0,17 1 384,-16 0 128,34 17 0,-18 18 0,-17 0 384,18 36 0,-1-1-256,1 0 128,0 18-384,-1 35 0,0-17-512,1-1 0,0-17-896,-1 18 128,-17-36-3840,0 18 1,-18-18-2049,18-17 0</inkml:trace>
+</inkml:ink>
 </file>
 
 <file path=word/theme/theme1.xml><?xml version="1.0" encoding="utf-8"?>

</xml_diff>